<commit_message>
Partially completed, yet to be editted - Abigail Chong
</commit_message>
<xml_diff>
--- a/documentation/SRSDocumentaion/SRSD Draft.docx
+++ b/documentation/SRSDocumentaion/SRSD Draft.docx
@@ -209,6 +209,18 @@
     </w:p>
     <w:p>
       <w:pPr>
+        <w:pStyle w:val="ListParagraph"/>
+        <w:numPr>
+          <w:ilvl w:val="0"/>
+          <w:numId w:val="6"/>
+        </w:numPr>
+      </w:pPr>
+      <w:r>
+        <w:t>Survey</w:t>
+      </w:r>
+    </w:p>
+    <w:p>
+      <w:pPr>
         <w:pStyle w:val="Heading2"/>
         <w:rPr>
           <w:rFonts w:cstheme="majorHAnsi"/>
@@ -282,6 +294,18 @@
           <w:rStyle w:val="eop"/>
         </w:rPr>
         <w:t> </w:t>
+      </w:r>
+    </w:p>
+    <w:p>
+      <w:pPr>
+        <w:pStyle w:val="ListParagraph"/>
+        <w:numPr>
+          <w:ilvl w:val="0"/>
+          <w:numId w:val="6"/>
+        </w:numPr>
+      </w:pPr>
+      <w:r>
+        <w:t>Matchmaking tool</w:t>
       </w:r>
     </w:p>
     <w:p>
@@ -785,6 +809,119 @@
     </w:lvl>
   </w:abstractNum>
   <w:abstractNum w:abstractNumId="3" w15:restartNumberingAfterBreak="0">
+    <w:nsid w:val="67D17E3E"/>
+    <w:multiLevelType w:val="hybridMultilevel"/>
+    <w:tmpl w:val="CE5A0BB0"/>
+    <w:lvl w:ilvl="0" w:tplc="08090001">
+      <w:start w:val="1"/>
+      <w:numFmt w:val="bullet"/>
+      <w:lvlText w:val=""/>
+      <w:lvlJc w:val="left"/>
+      <w:pPr>
+        <w:ind w:left="720" w:hanging="360"/>
+      </w:pPr>
+      <w:rPr>
+        <w:rFonts w:ascii="Symbol" w:hAnsi="Symbol" w:hint="default"/>
+      </w:rPr>
+    </w:lvl>
+    <w:lvl w:ilvl="1" w:tplc="08090003" w:tentative="1">
+      <w:start w:val="1"/>
+      <w:numFmt w:val="bullet"/>
+      <w:lvlText w:val="o"/>
+      <w:lvlJc w:val="left"/>
+      <w:pPr>
+        <w:ind w:left="1440" w:hanging="360"/>
+      </w:pPr>
+      <w:rPr>
+        <w:rFonts w:ascii="Courier New" w:hAnsi="Courier New" w:cs="Courier New" w:hint="default"/>
+      </w:rPr>
+    </w:lvl>
+    <w:lvl w:ilvl="2" w:tplc="08090005" w:tentative="1">
+      <w:start w:val="1"/>
+      <w:numFmt w:val="bullet"/>
+      <w:lvlText w:val=""/>
+      <w:lvlJc w:val="left"/>
+      <w:pPr>
+        <w:ind w:left="2160" w:hanging="360"/>
+      </w:pPr>
+      <w:rPr>
+        <w:rFonts w:ascii="Wingdings" w:hAnsi="Wingdings" w:hint="default"/>
+      </w:rPr>
+    </w:lvl>
+    <w:lvl w:ilvl="3" w:tplc="08090001" w:tentative="1">
+      <w:start w:val="1"/>
+      <w:numFmt w:val="bullet"/>
+      <w:lvlText w:val=""/>
+      <w:lvlJc w:val="left"/>
+      <w:pPr>
+        <w:ind w:left="2880" w:hanging="360"/>
+      </w:pPr>
+      <w:rPr>
+        <w:rFonts w:ascii="Symbol" w:hAnsi="Symbol" w:hint="default"/>
+      </w:rPr>
+    </w:lvl>
+    <w:lvl w:ilvl="4" w:tplc="08090003" w:tentative="1">
+      <w:start w:val="1"/>
+      <w:numFmt w:val="bullet"/>
+      <w:lvlText w:val="o"/>
+      <w:lvlJc w:val="left"/>
+      <w:pPr>
+        <w:ind w:left="3600" w:hanging="360"/>
+      </w:pPr>
+      <w:rPr>
+        <w:rFonts w:ascii="Courier New" w:hAnsi="Courier New" w:cs="Courier New" w:hint="default"/>
+      </w:rPr>
+    </w:lvl>
+    <w:lvl w:ilvl="5" w:tplc="08090005" w:tentative="1">
+      <w:start w:val="1"/>
+      <w:numFmt w:val="bullet"/>
+      <w:lvlText w:val=""/>
+      <w:lvlJc w:val="left"/>
+      <w:pPr>
+        <w:ind w:left="4320" w:hanging="360"/>
+      </w:pPr>
+      <w:rPr>
+        <w:rFonts w:ascii="Wingdings" w:hAnsi="Wingdings" w:hint="default"/>
+      </w:rPr>
+    </w:lvl>
+    <w:lvl w:ilvl="6" w:tplc="08090001" w:tentative="1">
+      <w:start w:val="1"/>
+      <w:numFmt w:val="bullet"/>
+      <w:lvlText w:val=""/>
+      <w:lvlJc w:val="left"/>
+      <w:pPr>
+        <w:ind w:left="5040" w:hanging="360"/>
+      </w:pPr>
+      <w:rPr>
+        <w:rFonts w:ascii="Symbol" w:hAnsi="Symbol" w:hint="default"/>
+      </w:rPr>
+    </w:lvl>
+    <w:lvl w:ilvl="7" w:tplc="08090003" w:tentative="1">
+      <w:start w:val="1"/>
+      <w:numFmt w:val="bullet"/>
+      <w:lvlText w:val="o"/>
+      <w:lvlJc w:val="left"/>
+      <w:pPr>
+        <w:ind w:left="5760" w:hanging="360"/>
+      </w:pPr>
+      <w:rPr>
+        <w:rFonts w:ascii="Courier New" w:hAnsi="Courier New" w:cs="Courier New" w:hint="default"/>
+      </w:rPr>
+    </w:lvl>
+    <w:lvl w:ilvl="8" w:tplc="08090005" w:tentative="1">
+      <w:start w:val="1"/>
+      <w:numFmt w:val="bullet"/>
+      <w:lvlText w:val=""/>
+      <w:lvlJc w:val="left"/>
+      <w:pPr>
+        <w:ind w:left="6480" w:hanging="360"/>
+      </w:pPr>
+      <w:rPr>
+        <w:rFonts w:ascii="Wingdings" w:hAnsi="Wingdings" w:hint="default"/>
+      </w:rPr>
+    </w:lvl>
+  </w:abstractNum>
+  <w:abstractNum w:abstractNumId="4" w15:restartNumberingAfterBreak="0">
     <w:nsid w:val="77AC6690"/>
     <w:multiLevelType w:val="hybridMultilevel"/>
     <w:tmpl w:val="AA0865C4"/>
@@ -873,7 +1010,7 @@
       </w:pPr>
     </w:lvl>
   </w:abstractNum>
-  <w:abstractNum w:abstractNumId="4" w15:restartNumberingAfterBreak="0">
+  <w:abstractNum w:abstractNumId="5" w15:restartNumberingAfterBreak="0">
     <w:nsid w:val="79021C67"/>
     <w:multiLevelType w:val="hybridMultilevel"/>
     <w:tmpl w:val="A8BCD460"/>
@@ -996,9 +1133,12 @@
     <w:abstractNumId w:val="0"/>
   </w:num>
   <w:num w:numId="4" w16cid:durableId="1913465050">
+    <w:abstractNumId w:val="5"/>
+  </w:num>
+  <w:num w:numId="5" w16cid:durableId="294993679">
     <w:abstractNumId w:val="4"/>
   </w:num>
-  <w:num w:numId="5" w16cid:durableId="294993679">
+  <w:num w:numId="6" w16cid:durableId="1529487597">
     <w:abstractNumId w:val="3"/>
   </w:num>
 </w:numbering>
@@ -1621,6 +1761,17 @@
       <w:szCs w:val="56"/>
     </w:rPr>
   </w:style>
+  <w:style w:type="paragraph" w:styleId="ListParagraph">
+    <w:name w:val="List Paragraph"/>
+    <w:basedOn w:val="Normal"/>
+    <w:uiPriority w:val="34"/>
+    <w:qFormat/>
+    <w:rsid w:val="0015127D"/>
+    <w:pPr>
+      <w:ind w:left="720"/>
+      <w:contextualSpacing/>
+    </w:pPr>
+  </w:style>
 </w:styles>
 </file>
 

</xml_diff>